<commit_message>
cambio de nombre y tamaño de letra
</commit_message>
<xml_diff>
--- a/informe.docx
+++ b/informe.docx
@@ -35,277 +35,277 @@
         <w:pStyle w:val="Ttulo"/>
       </w:pPr>
       <w:r>
-        <w:t xml:space="preserve">Detalle del trabajo realizado por cada </w:t>
+        <w:t>Detalle del trabajo realizado por cada integrante de equipo</w:t>
+      </w:r>
+    </w:p>
+    <w:p>
+      <w:pPr>
+        <w:pStyle w:val="Ttulo"/>
+      </w:pPr>
+      <w:r>
+        <w:t>Practica de PRO2</w:t>
+      </w:r>
+    </w:p>
+    <w:p>
+      <w:pPr>
+        <w:pStyle w:val="Ttulo"/>
+      </w:pPr>
+      <w:r>
+        <w:t>Otoño 2016</w:t>
+      </w:r>
+    </w:p>
+    <w:p>
+      <w:pPr>
+        <w:pStyle w:val="Ttulo"/>
+      </w:pPr>
+      <w:r>
+        <w:t>20 de diciembre de 2016</w:t>
+      </w:r>
+    </w:p>
+    <w:p>
+      <w:pPr>
+        <w:spacing w:after="0"/>
+        <w:jc w:val="center"/>
+        <w:rPr>
+          <w:sz w:val="20"/>
+          <w:lang w:val="es-ES"/>
+        </w:rPr>
+      </w:pPr>
+    </w:p>
+    <w:p>
+      <w:pPr>
+        <w:spacing w:after="0"/>
+        <w:jc w:val="right"/>
+        <w:rPr>
+          <w:sz w:val="20"/>
+          <w:lang w:val="es-ES"/>
+        </w:rPr>
+      </w:pPr>
+    </w:p>
+    <w:p>
+      <w:pPr>
+        <w:spacing w:after="0"/>
+        <w:jc w:val="right"/>
+        <w:rPr>
+          <w:sz w:val="20"/>
+          <w:lang w:val="es-ES"/>
+        </w:rPr>
+      </w:pPr>
+    </w:p>
+    <w:p>
+      <w:pPr>
+        <w:spacing w:after="0"/>
+        <w:jc w:val="right"/>
+        <w:rPr>
+          <w:sz w:val="20"/>
+          <w:lang w:val="es-ES"/>
+        </w:rPr>
+      </w:pPr>
+    </w:p>
+    <w:p>
+      <w:pPr>
+        <w:spacing w:after="0"/>
+        <w:jc w:val="right"/>
+        <w:rPr>
+          <w:sz w:val="20"/>
+          <w:lang w:val="es-ES"/>
+        </w:rPr>
+      </w:pPr>
+    </w:p>
+    <w:p>
+      <w:pPr>
+        <w:spacing w:after="0"/>
+        <w:jc w:val="right"/>
+        <w:rPr>
+          <w:sz w:val="20"/>
+          <w:lang w:val="es-ES"/>
+        </w:rPr>
+      </w:pPr>
+    </w:p>
+    <w:p>
+      <w:pPr>
+        <w:spacing w:after="0"/>
+        <w:jc w:val="right"/>
+        <w:rPr>
+          <w:sz w:val="20"/>
+          <w:lang w:val="es-ES"/>
+        </w:rPr>
+      </w:pPr>
+    </w:p>
+    <w:p>
+      <w:pPr>
+        <w:spacing w:after="0"/>
+        <w:jc w:val="right"/>
+        <w:rPr>
+          <w:sz w:val="20"/>
+          <w:lang w:val="es-ES"/>
+        </w:rPr>
+      </w:pPr>
+    </w:p>
+    <w:p>
+      <w:pPr>
+        <w:spacing w:after="0"/>
+        <w:jc w:val="right"/>
+        <w:rPr>
+          <w:sz w:val="20"/>
+          <w:lang w:val="es-ES"/>
+        </w:rPr>
+      </w:pPr>
+    </w:p>
+    <w:p>
+      <w:pPr>
+        <w:spacing w:after="0"/>
+        <w:jc w:val="right"/>
+        <w:rPr>
+          <w:sz w:val="20"/>
+          <w:lang w:val="es-ES"/>
+        </w:rPr>
+      </w:pPr>
+    </w:p>
+    <w:p>
+      <w:pPr>
+        <w:spacing w:after="0"/>
+        <w:jc w:val="right"/>
+        <w:rPr>
+          <w:sz w:val="20"/>
+          <w:lang w:val="es-ES"/>
+        </w:rPr>
+      </w:pPr>
+    </w:p>
+    <w:p>
+      <w:pPr>
+        <w:spacing w:after="0"/>
+        <w:jc w:val="right"/>
+        <w:rPr>
+          <w:sz w:val="20"/>
+          <w:lang w:val="es-ES"/>
+        </w:rPr>
+      </w:pPr>
+    </w:p>
+    <w:p>
+      <w:pPr>
+        <w:spacing w:after="0"/>
+        <w:jc w:val="right"/>
+        <w:rPr>
+          <w:sz w:val="20"/>
+          <w:lang w:val="es-ES"/>
+        </w:rPr>
+      </w:pPr>
+    </w:p>
+    <w:p>
+      <w:pPr>
+        <w:spacing w:after="0"/>
+        <w:jc w:val="right"/>
+        <w:rPr>
+          <w:sz w:val="20"/>
+          <w:lang w:val="es-ES"/>
+        </w:rPr>
+      </w:pPr>
+    </w:p>
+    <w:p>
+      <w:pPr>
+        <w:spacing w:after="0"/>
+        <w:jc w:val="right"/>
+        <w:rPr>
+          <w:sz w:val="20"/>
+          <w:lang w:val="es-ES"/>
+        </w:rPr>
+      </w:pPr>
+    </w:p>
+    <w:p>
+      <w:pPr>
+        <w:spacing w:after="0"/>
+        <w:jc w:val="right"/>
+        <w:rPr>
+          <w:sz w:val="20"/>
+          <w:lang w:val="es-ES"/>
+        </w:rPr>
+      </w:pPr>
+    </w:p>
+    <w:p>
+      <w:pPr>
+        <w:spacing w:after="0"/>
+        <w:jc w:val="right"/>
+        <w:rPr>
+          <w:sz w:val="20"/>
+          <w:lang w:val="es-ES"/>
+        </w:rPr>
+      </w:pPr>
+    </w:p>
+    <w:p>
+      <w:pPr>
+        <w:spacing w:after="0"/>
+        <w:jc w:val="right"/>
+        <w:rPr>
+          <w:sz w:val="20"/>
+          <w:lang w:val="es-ES"/>
+        </w:rPr>
+      </w:pPr>
+    </w:p>
+    <w:p>
+      <w:pPr>
+        <w:spacing w:after="0"/>
+        <w:jc w:val="center"/>
+        <w:rPr>
+          <w:sz w:val="24"/>
+          <w:lang w:val="es-ES"/>
+        </w:rPr>
+      </w:pPr>
+    </w:p>
+    <w:p>
+      <w:pPr>
+        <w:spacing w:after="0"/>
+        <w:jc w:val="center"/>
+        <w:rPr>
+          <w:sz w:val="24"/>
+          <w:lang w:val="es-ES"/>
+        </w:rPr>
+      </w:pPr>
+      <w:r>
+        <w:rPr>
+          <w:sz w:val="24"/>
+          <w:lang w:val="es-ES"/>
+        </w:rPr>
+        <w:t>Alejandro De Haro</w:t>
+      </w:r>
+      <w:r>
+        <w:rPr>
+          <w:sz w:val="24"/>
+          <w:lang w:val="es-ES"/>
+        </w:rPr>
+        <w:t xml:space="preserve"> – </w:t>
+      </w:r>
+      <w:proofErr w:type="spellStart"/>
+      <w:r>
+        <w:rPr>
+          <w:sz w:val="24"/>
+          <w:lang w:val="es-ES"/>
+        </w:rPr>
+        <w:t>Alejandro.de.</w:t>
       </w:r>
       <w:bookmarkStart w:id="0" w:name="_GoBack"/>
       <w:bookmarkEnd w:id="0"/>
       <w:r>
-        <w:t>integrante de equipo</w:t>
-      </w:r>
-    </w:p>
-    <w:p>
-      <w:pPr>
-        <w:pStyle w:val="Ttulo"/>
-      </w:pPr>
-      <w:r>
-        <w:t>Practica de PRO2</w:t>
-      </w:r>
-    </w:p>
-    <w:p>
-      <w:pPr>
-        <w:pStyle w:val="Ttulo"/>
-      </w:pPr>
-      <w:r>
-        <w:t>Otoño 2016</w:t>
-      </w:r>
-    </w:p>
-    <w:p>
-      <w:pPr>
-        <w:pStyle w:val="Ttulo"/>
-      </w:pPr>
-      <w:r>
-        <w:t>20 de diciembre de 2016</w:t>
-      </w:r>
+        <w:rPr>
+          <w:sz w:val="24"/>
+          <w:lang w:val="es-ES"/>
+        </w:rPr>
+        <w:t>haro</w:t>
+      </w:r>
+      <w:proofErr w:type="spellEnd"/>
     </w:p>
     <w:p>
       <w:pPr>
         <w:spacing w:after="0"/>
         <w:jc w:val="center"/>
         <w:rPr>
-          <w:sz w:val="20"/>
-          <w:lang w:val="es-ES"/>
-        </w:rPr>
-      </w:pPr>
-    </w:p>
-    <w:p>
-      <w:pPr>
-        <w:spacing w:after="0"/>
-        <w:jc w:val="right"/>
-        <w:rPr>
-          <w:sz w:val="20"/>
-          <w:lang w:val="es-ES"/>
-        </w:rPr>
-      </w:pPr>
-    </w:p>
-    <w:p>
-      <w:pPr>
-        <w:spacing w:after="0"/>
-        <w:jc w:val="right"/>
-        <w:rPr>
-          <w:sz w:val="20"/>
-          <w:lang w:val="es-ES"/>
-        </w:rPr>
-      </w:pPr>
-    </w:p>
-    <w:p>
-      <w:pPr>
-        <w:spacing w:after="0"/>
-        <w:jc w:val="right"/>
-        <w:rPr>
-          <w:sz w:val="20"/>
-          <w:lang w:val="es-ES"/>
-        </w:rPr>
-      </w:pPr>
-    </w:p>
-    <w:p>
-      <w:pPr>
-        <w:spacing w:after="0"/>
-        <w:jc w:val="right"/>
-        <w:rPr>
-          <w:sz w:val="20"/>
-          <w:lang w:val="es-ES"/>
-        </w:rPr>
-      </w:pPr>
-    </w:p>
-    <w:p>
-      <w:pPr>
-        <w:spacing w:after="0"/>
-        <w:jc w:val="right"/>
-        <w:rPr>
-          <w:sz w:val="20"/>
-          <w:lang w:val="es-ES"/>
-        </w:rPr>
-      </w:pPr>
-    </w:p>
-    <w:p>
-      <w:pPr>
-        <w:spacing w:after="0"/>
-        <w:jc w:val="right"/>
-        <w:rPr>
-          <w:sz w:val="20"/>
-          <w:lang w:val="es-ES"/>
-        </w:rPr>
-      </w:pPr>
-    </w:p>
-    <w:p>
-      <w:pPr>
-        <w:spacing w:after="0"/>
-        <w:jc w:val="right"/>
-        <w:rPr>
-          <w:sz w:val="20"/>
-          <w:lang w:val="es-ES"/>
-        </w:rPr>
-      </w:pPr>
-    </w:p>
-    <w:p>
-      <w:pPr>
-        <w:spacing w:after="0"/>
-        <w:jc w:val="right"/>
-        <w:rPr>
-          <w:sz w:val="20"/>
-          <w:lang w:val="es-ES"/>
-        </w:rPr>
-      </w:pPr>
-    </w:p>
-    <w:p>
-      <w:pPr>
-        <w:spacing w:after="0"/>
-        <w:jc w:val="right"/>
-        <w:rPr>
-          <w:sz w:val="20"/>
-          <w:lang w:val="es-ES"/>
-        </w:rPr>
-      </w:pPr>
-    </w:p>
-    <w:p>
-      <w:pPr>
-        <w:spacing w:after="0"/>
-        <w:jc w:val="right"/>
-        <w:rPr>
-          <w:sz w:val="20"/>
-          <w:lang w:val="es-ES"/>
-        </w:rPr>
-      </w:pPr>
-    </w:p>
-    <w:p>
-      <w:pPr>
-        <w:spacing w:after="0"/>
-        <w:jc w:val="right"/>
-        <w:rPr>
-          <w:sz w:val="20"/>
-          <w:lang w:val="es-ES"/>
-        </w:rPr>
-      </w:pPr>
-    </w:p>
-    <w:p>
-      <w:pPr>
-        <w:spacing w:after="0"/>
-        <w:jc w:val="right"/>
-        <w:rPr>
-          <w:sz w:val="20"/>
-          <w:lang w:val="es-ES"/>
-        </w:rPr>
-      </w:pPr>
-    </w:p>
-    <w:p>
-      <w:pPr>
-        <w:spacing w:after="0"/>
-        <w:jc w:val="right"/>
-        <w:rPr>
-          <w:sz w:val="20"/>
-          <w:lang w:val="es-ES"/>
-        </w:rPr>
-      </w:pPr>
-    </w:p>
-    <w:p>
-      <w:pPr>
-        <w:spacing w:after="0"/>
-        <w:jc w:val="right"/>
-        <w:rPr>
-          <w:sz w:val="20"/>
-          <w:lang w:val="es-ES"/>
-        </w:rPr>
-      </w:pPr>
-    </w:p>
-    <w:p>
-      <w:pPr>
-        <w:spacing w:after="0"/>
-        <w:jc w:val="right"/>
-        <w:rPr>
-          <w:sz w:val="20"/>
-          <w:lang w:val="es-ES"/>
-        </w:rPr>
-      </w:pPr>
-    </w:p>
-    <w:p>
-      <w:pPr>
-        <w:spacing w:after="0"/>
-        <w:jc w:val="right"/>
-        <w:rPr>
-          <w:sz w:val="20"/>
-          <w:lang w:val="es-ES"/>
-        </w:rPr>
-      </w:pPr>
-    </w:p>
-    <w:p>
-      <w:pPr>
-        <w:spacing w:after="0"/>
-        <w:jc w:val="right"/>
-        <w:rPr>
-          <w:sz w:val="20"/>
-          <w:lang w:val="es-ES"/>
-        </w:rPr>
-      </w:pPr>
-    </w:p>
-    <w:p>
-      <w:pPr>
-        <w:spacing w:after="0"/>
-        <w:jc w:val="right"/>
-        <w:rPr>
-          <w:sz w:val="20"/>
-          <w:lang w:val="es-ES"/>
-        </w:rPr>
-      </w:pPr>
-    </w:p>
-    <w:p>
-      <w:pPr>
-        <w:spacing w:after="0"/>
-        <w:jc w:val="right"/>
-        <w:rPr>
-          <w:sz w:val="20"/>
-          <w:lang w:val="es-ES"/>
-        </w:rPr>
-      </w:pPr>
-    </w:p>
-    <w:p>
-      <w:pPr>
-        <w:spacing w:after="0"/>
-        <w:jc w:val="right"/>
-        <w:rPr>
-          <w:sz w:val="20"/>
-          <w:lang w:val="es-ES"/>
-        </w:rPr>
-      </w:pPr>
-    </w:p>
-    <w:p>
-      <w:pPr>
-        <w:spacing w:after="0"/>
-        <w:jc w:val="right"/>
-        <w:rPr>
-          <w:sz w:val="20"/>
-          <w:lang w:val="es-ES"/>
-        </w:rPr>
-      </w:pPr>
-      <w:r>
-        <w:rPr>
-          <w:sz w:val="20"/>
-          <w:lang w:val="es-ES"/>
-        </w:rPr>
-        <w:t>Alejandro De Haro</w:t>
-      </w:r>
-    </w:p>
-    <w:p>
-      <w:pPr>
-        <w:spacing w:after="0"/>
-        <w:jc w:val="right"/>
-        <w:rPr>
-          <w:sz w:val="20"/>
-          <w:lang w:val="es-ES"/>
-        </w:rPr>
-      </w:pPr>
-      <w:r>
-        <w:rPr>
-          <w:sz w:val="20"/>
+          <w:sz w:val="24"/>
+          <w:lang w:val="es-ES"/>
+        </w:rPr>
+      </w:pPr>
+      <w:r>
+        <w:rPr>
+          <w:sz w:val="24"/>
           <w:lang w:val="es-ES"/>
         </w:rPr>
         <w:t xml:space="preserve">Sergio </w:t>
@@ -313,12 +313,30 @@
       <w:proofErr w:type="spellStart"/>
       <w:r>
         <w:rPr>
-          <w:sz w:val="20"/>
+          <w:sz w:val="24"/>
           <w:lang w:val="es-ES"/>
         </w:rPr>
         <w:t>Mazzariol</w:t>
       </w:r>
       <w:proofErr w:type="spellEnd"/>
+      <w:r>
+        <w:rPr>
+          <w:sz w:val="24"/>
+          <w:lang w:val="es-ES"/>
+        </w:rPr>
+        <w:t xml:space="preserve"> – </w:t>
+      </w:r>
+      <w:proofErr w:type="spellStart"/>
+      <w:proofErr w:type="gramStart"/>
+      <w:r>
+        <w:rPr>
+          <w:sz w:val="24"/>
+          <w:lang w:val="es-ES"/>
+        </w:rPr>
+        <w:t>Sergio.alberto.mazzariol</w:t>
+      </w:r>
+      <w:proofErr w:type="spellEnd"/>
+      <w:proofErr w:type="gramEnd"/>
     </w:p>
     <w:p>
       <w:pPr>
@@ -377,11 +395,23 @@
           <w:ilvl w:val="0"/>
           <w:numId w:val="2"/>
         </w:numPr>
-      </w:pPr>
-      <w:r>
+        <w:rPr>
+          <w:sz w:val="22"/>
+          <w:szCs w:val="22"/>
+        </w:rPr>
+      </w:pPr>
+      <w:r>
+        <w:rPr>
+          <w:sz w:val="22"/>
+          <w:szCs w:val="22"/>
+        </w:rPr>
         <w:t>Análisis</w:t>
       </w:r>
       <w:r>
+        <w:rPr>
+          <w:sz w:val="22"/>
+          <w:szCs w:val="22"/>
+        </w:rPr>
         <w:t xml:space="preserve"> del proyecto</w:t>
       </w:r>
     </w:p>
@@ -391,7 +421,7 @@
         <w:spacing w:after="0"/>
         <w:ind w:left="1440"/>
         <w:rPr>
-          <w:sz w:val="20"/>
+          <w:szCs w:val="22"/>
           <w:lang w:val="es-ES"/>
         </w:rPr>
       </w:pPr>
@@ -406,13 +436,13 @@
         <w:spacing w:after="0"/>
         <w:ind w:left="1440"/>
         <w:rPr>
-          <w:sz w:val="20"/>
-          <w:lang w:val="es-ES"/>
-        </w:rPr>
-      </w:pPr>
-      <w:r>
-        <w:rPr>
-          <w:sz w:val="20"/>
+          <w:szCs w:val="22"/>
+          <w:lang w:val="es-ES"/>
+        </w:rPr>
+      </w:pPr>
+      <w:r>
+        <w:rPr>
+          <w:szCs w:val="22"/>
           <w:lang w:val="es-ES"/>
         </w:rPr>
         <w:t>Alejandro De Haro</w:t>
@@ -428,13 +458,13 @@
         <w:spacing w:after="0"/>
         <w:ind w:left="1440"/>
         <w:rPr>
-          <w:sz w:val="20"/>
-          <w:lang w:val="es-ES"/>
-        </w:rPr>
-      </w:pPr>
-      <w:r>
-        <w:rPr>
-          <w:sz w:val="20"/>
+          <w:szCs w:val="22"/>
+          <w:lang w:val="es-ES"/>
+        </w:rPr>
+      </w:pPr>
+      <w:r>
+        <w:rPr>
+          <w:szCs w:val="22"/>
           <w:lang w:val="es-ES"/>
         </w:rPr>
         <w:t xml:space="preserve">Sergio </w:t>
@@ -442,7 +472,7 @@
       <w:proofErr w:type="spellStart"/>
       <w:r>
         <w:rPr>
-          <w:sz w:val="20"/>
+          <w:szCs w:val="22"/>
           <w:lang w:val="es-ES"/>
         </w:rPr>
         <w:t>Mazzariol</w:t>
@@ -452,13 +482,16 @@
     <w:p>
       <w:pPr>
         <w:ind w:left="1080"/>
-      </w:pPr>
-    </w:p>
-    <w:p>
-      <w:pPr>
-        <w:spacing w:after="0"/>
-        <w:rPr>
-          <w:sz w:val="20"/>
+        <w:rPr>
+          <w:szCs w:val="22"/>
+        </w:rPr>
+      </w:pPr>
+    </w:p>
+    <w:p>
+      <w:pPr>
+        <w:spacing w:after="0"/>
+        <w:rPr>
+          <w:szCs w:val="22"/>
         </w:rPr>
       </w:pPr>
     </w:p>
@@ -469,16 +502,32 @@
           <w:ilvl w:val="0"/>
           <w:numId w:val="2"/>
         </w:numPr>
-      </w:pPr>
-      <w:r>
+        <w:rPr>
+          <w:sz w:val="22"/>
+          <w:szCs w:val="22"/>
+        </w:rPr>
+      </w:pPr>
+      <w:r>
+        <w:rPr>
+          <w:sz w:val="22"/>
+          <w:szCs w:val="22"/>
+        </w:rPr>
         <w:t xml:space="preserve">Creación de clases y </w:t>
       </w:r>
       <w:proofErr w:type="spellStart"/>
       <w:r>
+        <w:rPr>
+          <w:sz w:val="22"/>
+          <w:szCs w:val="22"/>
+        </w:rPr>
         <w:t>Doxygen</w:t>
       </w:r>
       <w:proofErr w:type="spellEnd"/>
       <w:r>
+        <w:rPr>
+          <w:sz w:val="22"/>
+          <w:szCs w:val="22"/>
+        </w:rPr>
         <w:t xml:space="preserve"> para la primera entrega</w:t>
       </w:r>
     </w:p>
@@ -488,7 +537,7 @@
         <w:spacing w:after="0"/>
         <w:ind w:left="1440"/>
         <w:rPr>
-          <w:sz w:val="20"/>
+          <w:szCs w:val="22"/>
           <w:lang w:val="es-ES"/>
         </w:rPr>
       </w:pPr>
@@ -503,13 +552,13 @@
         <w:spacing w:after="0"/>
         <w:ind w:left="1440"/>
         <w:rPr>
-          <w:sz w:val="20"/>
-          <w:lang w:val="es-ES"/>
-        </w:rPr>
-      </w:pPr>
-      <w:r>
-        <w:rPr>
-          <w:sz w:val="20"/>
+          <w:szCs w:val="22"/>
+          <w:lang w:val="es-ES"/>
+        </w:rPr>
+      </w:pPr>
+      <w:r>
+        <w:rPr>
+          <w:szCs w:val="22"/>
           <w:lang w:val="es-ES"/>
         </w:rPr>
         <w:t>Alejandro De Haro</w:t>
@@ -525,13 +574,13 @@
         <w:spacing w:after="0"/>
         <w:ind w:left="1440"/>
         <w:rPr>
-          <w:sz w:val="20"/>
-          <w:lang w:val="es-ES"/>
-        </w:rPr>
-      </w:pPr>
-      <w:r>
-        <w:rPr>
-          <w:sz w:val="20"/>
+          <w:szCs w:val="22"/>
+          <w:lang w:val="es-ES"/>
+        </w:rPr>
+      </w:pPr>
+      <w:r>
+        <w:rPr>
+          <w:szCs w:val="22"/>
           <w:lang w:val="es-ES"/>
         </w:rPr>
         <w:t xml:space="preserve">Sergio </w:t>
@@ -539,7 +588,7 @@
       <w:proofErr w:type="spellStart"/>
       <w:r>
         <w:rPr>
-          <w:sz w:val="20"/>
+          <w:szCs w:val="22"/>
           <w:lang w:val="es-ES"/>
         </w:rPr>
         <w:t>Mazzariol</w:t>
@@ -550,7 +599,7 @@
       <w:pPr>
         <w:spacing w:after="0"/>
         <w:rPr>
-          <w:sz w:val="20"/>
+          <w:szCs w:val="22"/>
         </w:rPr>
       </w:pPr>
     </w:p>
@@ -561,14 +610,25 @@
           <w:ilvl w:val="0"/>
           <w:numId w:val="2"/>
         </w:numPr>
-      </w:pPr>
-      <w:r>
+        <w:rPr>
+          <w:sz w:val="22"/>
+          <w:szCs w:val="22"/>
+        </w:rPr>
+      </w:pPr>
+      <w:r>
+        <w:rPr>
+          <w:sz w:val="22"/>
+          <w:szCs w:val="22"/>
+        </w:rPr>
         <w:t>Creación de clases del proyecto</w:t>
       </w:r>
     </w:p>
     <w:p>
       <w:pPr>
         <w:ind w:left="360"/>
+        <w:rPr>
+          <w:szCs w:val="22"/>
+        </w:rPr>
       </w:pPr>
     </w:p>
     <w:p>
@@ -580,12 +640,14 @@
         </w:numPr>
         <w:ind w:left="1080"/>
         <w:rPr>
+          <w:szCs w:val="22"/>
           <w:lang w:val="es-ES"/>
         </w:rPr>
       </w:pPr>
       <w:proofErr w:type="spellStart"/>
       <w:r>
         <w:rPr>
+          <w:szCs w:val="22"/>
           <w:lang w:val="es-ES"/>
         </w:rPr>
         <w:t>Environment</w:t>
@@ -600,12 +662,13 @@
           <w:numId w:val="1"/>
         </w:numPr>
         <w:rPr>
-          <w:lang w:val="es-ES"/>
-        </w:rPr>
-      </w:pPr>
-      <w:r>
-        <w:rPr>
-          <w:sz w:val="20"/>
+          <w:szCs w:val="22"/>
+          <w:lang w:val="es-ES"/>
+        </w:rPr>
+      </w:pPr>
+      <w:r>
+        <w:rPr>
+          <w:szCs w:val="22"/>
           <w:lang w:val="es-ES"/>
         </w:rPr>
         <w:t>Alejandro De Haro</w:t>
@@ -620,11 +683,13 @@
         </w:numPr>
         <w:ind w:left="1080"/>
         <w:rPr>
+          <w:szCs w:val="22"/>
           <w:lang w:val="en-US"/>
         </w:rPr>
       </w:pPr>
       <w:r>
         <w:rPr>
+          <w:szCs w:val="22"/>
           <w:lang w:val="en-US"/>
         </w:rPr>
         <w:t>Expression</w:t>
@@ -638,12 +703,13 @@
           <w:numId w:val="1"/>
         </w:numPr>
         <w:rPr>
-          <w:lang w:val="es-ES"/>
-        </w:rPr>
-      </w:pPr>
-      <w:r>
-        <w:rPr>
-          <w:sz w:val="20"/>
+          <w:szCs w:val="22"/>
+          <w:lang w:val="es-ES"/>
+        </w:rPr>
+      </w:pPr>
+      <w:r>
+        <w:rPr>
+          <w:szCs w:val="22"/>
           <w:lang w:val="es-ES"/>
         </w:rPr>
         <w:t>Alejandro De Haro</w:t>
@@ -658,12 +724,14 @@
         </w:numPr>
         <w:ind w:left="1080"/>
         <w:rPr>
+          <w:szCs w:val="22"/>
           <w:lang w:val="en-US"/>
         </w:rPr>
       </w:pPr>
       <w:proofErr w:type="spellStart"/>
       <w:r>
         <w:rPr>
+          <w:szCs w:val="22"/>
           <w:lang w:val="en-US"/>
         </w:rPr>
         <w:t>FunctionsIO</w:t>
@@ -678,12 +746,13 @@
           <w:numId w:val="1"/>
         </w:numPr>
         <w:rPr>
+          <w:szCs w:val="22"/>
           <w:lang w:val="en-US"/>
         </w:rPr>
       </w:pPr>
       <w:r>
         <w:rPr>
-          <w:sz w:val="20"/>
+          <w:szCs w:val="22"/>
           <w:lang w:val="es-ES"/>
         </w:rPr>
         <w:t xml:space="preserve">Sergio </w:t>
@@ -691,7 +760,7 @@
       <w:proofErr w:type="spellStart"/>
       <w:r>
         <w:rPr>
-          <w:sz w:val="20"/>
+          <w:szCs w:val="22"/>
           <w:lang w:val="es-ES"/>
         </w:rPr>
         <w:t>Mazzariol</w:t>
@@ -707,11 +776,13 @@
         </w:numPr>
         <w:ind w:left="1080"/>
         <w:rPr>
+          <w:szCs w:val="22"/>
           <w:lang w:val="en-US"/>
         </w:rPr>
       </w:pPr>
       <w:r>
         <w:rPr>
+          <w:szCs w:val="22"/>
           <w:lang w:val="en-US"/>
         </w:rPr>
         <w:t>Input</w:t>
@@ -725,12 +796,13 @@
           <w:numId w:val="1"/>
         </w:numPr>
         <w:rPr>
-          <w:lang w:val="es-ES"/>
-        </w:rPr>
-      </w:pPr>
-      <w:r>
-        <w:rPr>
-          <w:sz w:val="20"/>
+          <w:szCs w:val="22"/>
+          <w:lang w:val="es-ES"/>
+        </w:rPr>
+      </w:pPr>
+      <w:r>
+        <w:rPr>
+          <w:szCs w:val="22"/>
           <w:lang w:val="es-ES"/>
         </w:rPr>
         <w:t>Alejandro De Haro</w:t>
@@ -745,12 +817,14 @@
         </w:numPr>
         <w:ind w:left="1080"/>
         <w:rPr>
+          <w:szCs w:val="22"/>
           <w:lang w:val="en-US"/>
         </w:rPr>
       </w:pPr>
       <w:proofErr w:type="spellStart"/>
       <w:r>
         <w:rPr>
+          <w:szCs w:val="22"/>
           <w:lang w:val="en-US"/>
         </w:rPr>
         <w:t>OperationSpace</w:t>
@@ -765,12 +839,13 @@
           <w:numId w:val="1"/>
         </w:numPr>
         <w:rPr>
-          <w:lang w:val="es-ES"/>
-        </w:rPr>
-      </w:pPr>
-      <w:r>
-        <w:rPr>
-          <w:sz w:val="20"/>
+          <w:szCs w:val="22"/>
+          <w:lang w:val="es-ES"/>
+        </w:rPr>
+      </w:pPr>
+      <w:r>
+        <w:rPr>
+          <w:szCs w:val="22"/>
           <w:lang w:val="es-ES"/>
         </w:rPr>
         <w:t>Alejandro De Haro</w:t>
@@ -785,12 +860,14 @@
         </w:numPr>
         <w:ind w:left="1080"/>
         <w:rPr>
+          <w:szCs w:val="22"/>
           <w:lang w:val="en-US"/>
         </w:rPr>
       </w:pPr>
       <w:proofErr w:type="spellStart"/>
       <w:r>
         <w:rPr>
+          <w:szCs w:val="22"/>
           <w:lang w:val="en-US"/>
         </w:rPr>
         <w:t>PrimitiveOperationSpace</w:t>
@@ -806,13 +883,13 @@
         </w:numPr>
         <w:spacing w:after="0"/>
         <w:rPr>
-          <w:sz w:val="20"/>
-          <w:lang w:val="es-ES"/>
-        </w:rPr>
-      </w:pPr>
-      <w:r>
-        <w:rPr>
-          <w:sz w:val="20"/>
+          <w:szCs w:val="22"/>
+          <w:lang w:val="es-ES"/>
+        </w:rPr>
+      </w:pPr>
+      <w:r>
+        <w:rPr>
+          <w:szCs w:val="22"/>
           <w:lang w:val="es-ES"/>
         </w:rPr>
         <w:t xml:space="preserve">Sergio </w:t>
@@ -820,7 +897,7 @@
       <w:proofErr w:type="spellStart"/>
       <w:r>
         <w:rPr>
-          <w:sz w:val="20"/>
+          <w:szCs w:val="22"/>
           <w:lang w:val="es-ES"/>
         </w:rPr>
         <w:t>Mazzariol</w:t>
@@ -837,13 +914,13 @@
         <w:spacing w:after="0"/>
         <w:ind w:left="1080"/>
         <w:rPr>
-          <w:sz w:val="20"/>
+          <w:szCs w:val="22"/>
         </w:rPr>
       </w:pPr>
       <w:proofErr w:type="spellStart"/>
       <w:r>
         <w:rPr>
-          <w:sz w:val="20"/>
+          <w:szCs w:val="22"/>
         </w:rPr>
         <w:t>VariableSpace</w:t>
       </w:r>
@@ -857,12 +934,13 @@
           <w:numId w:val="1"/>
         </w:numPr>
         <w:rPr>
-          <w:lang w:val="es-ES"/>
-        </w:rPr>
-      </w:pPr>
-      <w:r>
-        <w:rPr>
-          <w:sz w:val="20"/>
+          <w:szCs w:val="22"/>
+          <w:lang w:val="es-ES"/>
+        </w:rPr>
+      </w:pPr>
+      <w:r>
+        <w:rPr>
+          <w:szCs w:val="22"/>
           <w:lang w:val="es-ES"/>
         </w:rPr>
         <w:t>Alejandro De Haro</w:t>

</xml_diff>